<commit_message>
Prepravljena dokumentacija, sad se odnosi samo na zaposlene na fakultetu kao korsinike, studenti su izbaceni
</commit_message>
<xml_diff>
--- a/Dokumentacija/Liquid_Studentska_sluzba_01-Definicija projekta.docx
+++ b/Dokumentacija/Liquid_Studentska_sluzba_01-Definicija projekta.docx
@@ -158,7 +158,7 @@
       <w:r>
         <w:rPr>
           <w:noProof/>
-          <w:lang w:val="en-GB" w:eastAsia="en-GB"/>
+          <w:lang w:eastAsia="en-GB"/>
         </w:rPr>
         <w:drawing>
           <wp:inline distT="0" distB="0" distL="0" distR="0" wp14:anchorId="39FA1748" wp14:editId="4A5BFC99">
@@ -255,19 +255,7 @@
               <w:rPr>
                 <w:b/>
               </w:rPr>
-              <w:t>T</w:t>
-            </w:r>
-            <w:r>
-              <w:rPr>
-                <w:b/>
-              </w:rPr>
-              <w:t>im</w:t>
-            </w:r>
-            <w:r>
-              <w:rPr>
-                <w:b/>
-              </w:rPr>
-              <w:t>:</w:t>
+              <w:t>Tim:</w:t>
             </w:r>
           </w:p>
         </w:tc>
@@ -389,8 +377,6 @@
               </w:rPr>
               <w:t>ž</w:t>
             </w:r>
-            <w:bookmarkStart w:id="0" w:name="_GoBack"/>
-            <w:bookmarkEnd w:id="0"/>
             <w:r>
               <w:rPr>
                 <w:b/>
@@ -413,150 +399,156 @@
       <w:pPr>
         <w:pStyle w:val="Heading1"/>
       </w:pPr>
-      <w:bookmarkStart w:id="1" w:name="_Toc529287988"/>
+      <w:bookmarkStart w:id="0" w:name="_Toc529287988"/>
       <w:r>
         <w:lastRenderedPageBreak/>
         <w:t>Predlog projekta</w:t>
       </w:r>
+      <w:bookmarkEnd w:id="0"/>
+    </w:p>
+    <w:p>
+      <w:r>
+        <w:t>Tokom trajanja kursa bi</w:t>
+      </w:r>
+      <w:r>
+        <w:t>ć</w:t>
+      </w:r>
+      <w:r>
+        <w:t>e ra</w:t>
+      </w:r>
+      <w:r>
+        <w:t xml:space="preserve">zvijena desktop aplikacija koja </w:t>
+      </w:r>
+      <w:r>
+        <w:t>je namenjena visoko</w:t>
+      </w:r>
+      <w:r>
+        <w:t>š</w:t>
+      </w:r>
+      <w:r>
+        <w:t xml:space="preserve">kolskim </w:t>
+      </w:r>
+      <w:r>
+        <w:t>ustanovama sa ciljem da se olakša rad studentskih službi</w:t>
+      </w:r>
+      <w:r>
+        <w:t>.</w:t>
+      </w:r>
+      <w:r>
+        <w:t xml:space="preserve"> Na taj nač</w:t>
+      </w:r>
+      <w:r>
+        <w:t>i</w:t>
+      </w:r>
+      <w:r>
+        <w:t xml:space="preserve">n </w:t>
+      </w:r>
+      <w:r>
+        <w:t>ć</w:t>
+      </w:r>
+      <w:r>
+        <w:t>e zaposleni kao i student moć</w:t>
+      </w:r>
+      <w:r>
+        <w:t>i mnogo brze da obave svoje radnje</w:t>
+      </w:r>
+      <w:r>
+        <w:t xml:space="preserve">. </w:t>
+      </w:r>
+    </w:p>
+    <w:p>
+      <w:pPr>
+        <w:pStyle w:val="Heading2"/>
+      </w:pPr>
+      <w:bookmarkStart w:id="1" w:name="_Toc529287989"/>
+      <w:r>
+        <w:t>Projektni zadatak</w:t>
+      </w:r>
       <w:bookmarkEnd w:id="1"/>
     </w:p>
     <w:p>
       <w:r>
-        <w:t>Tokom trajanja kursa bi</w:t>
+        <w:t>Aplikacija ć</w:t>
+      </w:r>
+      <w:r>
+        <w:t>e voditi racuna o svim podacima koji su</w:t>
+      </w:r>
+      <w:r>
+        <w:t xml:space="preserve"> potrebni za rad studnetske službe. Vodić</w:t>
+      </w:r>
+      <w:r>
+        <w:t xml:space="preserve">e evidenciju o </w:t>
+      </w:r>
+      <w:r>
+        <w:t xml:space="preserve">departmanima, smerovima, </w:t>
+      </w:r>
+      <w:r>
+        <w:t xml:space="preserve">predmetima, ocenama, prijavama ispita, profesorima, </w:t>
+      </w:r>
+      <w:r>
+        <w:t>prijavama za upis… Omogućić</w:t>
+      </w:r>
+      <w:r>
+        <w:t>e zaposlenima na fakultetu brz i lak pristup potrebnim podacima</w:t>
+      </w:r>
+      <w:r>
+        <w:t xml:space="preserve"> i manipulaciju </w:t>
+      </w:r>
+      <w:r>
+        <w:t xml:space="preserve">nad tim podacima. </w:t>
+      </w:r>
+      <w:r>
+        <w:t xml:space="preserve">. Studentska služba vrši poslove upisa i ispisa studenata, prijavljivanja i obrade rezultata ispita, </w:t>
+      </w:r>
+      <w:r>
+        <w:t xml:space="preserve">izdavanja dokumenata, </w:t>
+      </w:r>
+      <w:r>
+        <w:t>statistike i druge poslove iz ove oblasti</w:t>
+      </w:r>
+      <w:r>
+        <w:t>.</w:t>
+      </w:r>
+    </w:p>
+    <w:p>
+      <w:pPr>
+        <w:ind w:left="-5"/>
+      </w:pPr>
+      <w:r>
+        <w:t xml:space="preserve">Vizuelno, aplikacija će biti razvijena u Microsoft Visual Studio C#  .NET okruženju, zbog što jednostavnijeg UI-a i lakšeg korišćenja, a pomoću dokumentacije će dopreti do srži naše tematike. </w:t>
+      </w:r>
+    </w:p>
+    <w:p>
+      <w:pPr>
+        <w:pStyle w:val="Heading2"/>
+      </w:pPr>
+      <w:bookmarkStart w:id="2" w:name="_Toc529287990"/>
+      <w:r>
+        <w:t>Doseg problema koji ce biti re</w:t>
+      </w:r>
+      <w:r>
+        <w:t>š</w:t>
+      </w:r>
+      <w:r>
+        <w:t>avan</w:t>
+      </w:r>
+      <w:bookmarkEnd w:id="2"/>
+    </w:p>
+    <w:p>
+      <w:r>
+        <w:t>Bi</w:t>
       </w:r>
       <w:r>
         <w:t>ć</w:t>
       </w:r>
       <w:r>
-        <w:t>e ra</w:t>
-      </w:r>
-      <w:r>
-        <w:t xml:space="preserve">zvijena desktop aplikacija </w:t>
-      </w:r>
-      <w:r>
-        <w:t>koja</w:t>
-      </w:r>
-      <w:r>
-        <w:t xml:space="preserve"> </w:t>
-      </w:r>
-      <w:r>
-        <w:t>je</w:t>
-      </w:r>
-      <w:r>
-        <w:t xml:space="preserve"> namenjena visoko</w:t>
+        <w:t>e re</w:t>
       </w:r>
       <w:r>
         <w:t>š</w:t>
       </w:r>
       <w:r>
-        <w:t xml:space="preserve">kolskim </w:t>
-      </w:r>
-      <w:r>
-        <w:t>ustanovama sa ciljem da se olakša rad studentskih službi a i da se omoguć</w:t>
-      </w:r>
-      <w:r>
-        <w:t>i studentima samostalno obavljanje nekih aktivnosti (kao</w:t>
-      </w:r>
-      <w:r>
-        <w:t xml:space="preserve"> prijavljivanje ispita, zahtevanje</w:t>
-      </w:r>
-      <w:r>
-        <w:t xml:space="preserve"> dokumentacije, ili prijava na konkurs </w:t>
-      </w:r>
-      <w:r>
-        <w:t>za upis na fakultet). Na taj nač</w:t>
-      </w:r>
-      <w:r>
-        <w:t>i</w:t>
-      </w:r>
-      <w:r>
-        <w:t>n ce zaposleni kao i student moć</w:t>
-      </w:r>
-      <w:r>
-        <w:t>i mnogo brze da obave svoje radnje.</w:t>
-      </w:r>
-    </w:p>
-    <w:p>
-      <w:pPr>
-        <w:pStyle w:val="Heading2"/>
-      </w:pPr>
-      <w:bookmarkStart w:id="2" w:name="_Toc529287989"/>
-      <w:r>
-        <w:t>Projektni zadatak</w:t>
-      </w:r>
-      <w:bookmarkEnd w:id="2"/>
-    </w:p>
-    <w:p>
-      <w:r>
-        <w:t>Aplikacija ć</w:t>
-      </w:r>
-      <w:r>
-        <w:t>e voditi racuna o svim podacima koji su</w:t>
-      </w:r>
-      <w:r>
-        <w:t xml:space="preserve"> potrebni za rad studnetske službe. Vodić</w:t>
-      </w:r>
-      <w:r>
-        <w:t xml:space="preserve">e evidenciju o </w:t>
-      </w:r>
-      <w:r>
-        <w:t xml:space="preserve">departmanima, smerovima, </w:t>
-      </w:r>
-      <w:r>
-        <w:t xml:space="preserve">predmetima, ocenama, prijavama ispita, profesorima, </w:t>
-      </w:r>
-      <w:r>
-        <w:t>prijavama za upis… Omogućić</w:t>
-      </w:r>
-      <w:r>
-        <w:t>e zaposlenima na fakultetu brz i lak pristup potrebnim podacima</w:t>
-      </w:r>
-      <w:r>
-        <w:t xml:space="preserve"> i manipulaciju </w:t>
-      </w:r>
-      <w:r>
-        <w:t>nad tim podacima. Takodje omoguć</w:t>
-      </w:r>
-      <w:r>
-        <w:t xml:space="preserve">uje i studentima obavljanje nekih radnji preko interneta za koje </w:t>
-      </w:r>
-      <w:r>
-        <w:t>bi inače morali da obave preko š</w:t>
-      </w:r>
-      <w:r>
-        <w:t>altera.</w:t>
-      </w:r>
-      <w:r>
-        <w:t xml:space="preserve"> Studen</w:t>
-      </w:r>
-      <w:r>
-        <w:t>ti mogu prijaviti ispite i zahtevati dokumentaciju preko interneta.</w:t>
-      </w:r>
-      <w:r>
-        <w:t xml:space="preserve"> Aplikacija omogucuje i novim kandidatima da se prijave na konkurs za upis na fakultet.</w:t>
-      </w:r>
-    </w:p>
-    <w:p>
-      <w:pPr>
-        <w:ind w:left="-5"/>
-      </w:pPr>
-      <w:r>
-        <w:t xml:space="preserve">Vizuelno, aplikacija će biti razvijena u Microsoft Visual Studio C#  .NET okruženju, zbog što jednostavnijeg UI-a i lakšeg korišćenja, a pomoću dokumentacije će dopreti do srži naše tematike. </w:t>
-      </w:r>
-    </w:p>
-    <w:p>
-      <w:pPr>
-        <w:pStyle w:val="Heading2"/>
-      </w:pPr>
-      <w:bookmarkStart w:id="3" w:name="_Toc529287990"/>
-      <w:r>
-        <w:t>Doseg problema koji ce biti resavan</w:t>
-      </w:r>
-      <w:bookmarkEnd w:id="3"/>
-    </w:p>
-    <w:p>
-      <w:r>
-        <w:t>Bice resavani sledeci problem</w:t>
+        <w:t>avani sledeci problem</w:t>
       </w:r>
       <w:r>
         <w:t>i</w:t>
@@ -580,7 +572,7 @@
         <w:rPr>
           <w:b/>
         </w:rPr>
-        <w:t xml:space="preserve">Prijavljivanje i registrovanje novog korisnika na </w:t>
+        <w:t xml:space="preserve">Prijavljivanje korisnika na </w:t>
       </w:r>
       <w:r>
         <w:rPr>
@@ -616,19 +608,7 @@
         <w:rPr>
           <w:b/>
         </w:rPr>
-        <w:t>Rad sa razli</w:t>
-      </w:r>
-      <w:r>
-        <w:rPr>
-          <w:b/>
-        </w:rPr>
-        <w:t>č</w:t>
-      </w:r>
-      <w:r>
-        <w:rPr>
-          <w:b/>
-        </w:rPr>
-        <w:t>itim tipovima korisnika</w:t>
+        <w:t>Dodavanje novih korisnika na sistem od strane administratora</w:t>
       </w:r>
     </w:p>
     <w:p>
@@ -646,55 +626,19 @@
         <w:rPr>
           <w:b/>
         </w:rPr>
-        <w:t>Č</w:t>
-      </w:r>
-      <w:r>
-        <w:rPr>
-          <w:b/>
-        </w:rPr>
-        <w:t xml:space="preserve">uvanje </w:t>
-      </w:r>
-      <w:r>
-        <w:rPr>
-          <w:b/>
-        </w:rPr>
-        <w:t xml:space="preserve">svih podataka koji su potrebni za pravilan radi studentske </w:t>
-      </w:r>
-      <w:r>
-        <w:rPr>
-          <w:b/>
-        </w:rPr>
-        <w:t>služ</w:t>
-      </w:r>
-      <w:r>
-        <w:rPr>
-          <w:b/>
-        </w:rPr>
-        <w:t>be(stud</w:t>
-      </w:r>
-      <w:r>
-        <w:rPr>
-          <w:b/>
-        </w:rPr>
-        <w:t>en</w:t>
-      </w:r>
-      <w:r>
-        <w:rPr>
-          <w:b/>
-        </w:rPr>
-        <w:t>ti, profesori,</w:t>
-      </w:r>
-      <w:r>
-        <w:rPr>
-          <w:b/>
-        </w:rPr>
-        <w:t xml:space="preserve"> departmani,</w:t>
-      </w:r>
-      <w:r>
-        <w:rPr>
-          <w:b/>
-        </w:rPr>
-        <w:t xml:space="preserve"> predmeti, ispiti, ocene…)</w:t>
+        <w:t>Rad sa razli</w:t>
+      </w:r>
+      <w:r>
+        <w:rPr>
+          <w:b/>
+        </w:rPr>
+        <w:t>č</w:t>
+      </w:r>
+      <w:r>
+        <w:rPr>
+          <w:b/>
+        </w:rPr>
+        <w:t>itim tipovima korisnika</w:t>
       </w:r>
     </w:p>
     <w:p>
@@ -712,7 +656,55 @@
         <w:rPr>
           <w:b/>
         </w:rPr>
-        <w:t xml:space="preserve">Prijava ispita preko aplikacije </w:t>
+        <w:t>Č</w:t>
+      </w:r>
+      <w:r>
+        <w:rPr>
+          <w:b/>
+        </w:rPr>
+        <w:t xml:space="preserve">uvanje </w:t>
+      </w:r>
+      <w:r>
+        <w:rPr>
+          <w:b/>
+        </w:rPr>
+        <w:t xml:space="preserve">svih podataka koji su potrebni za pravilan radi studentske </w:t>
+      </w:r>
+      <w:r>
+        <w:rPr>
+          <w:b/>
+        </w:rPr>
+        <w:t>služ</w:t>
+      </w:r>
+      <w:r>
+        <w:rPr>
+          <w:b/>
+        </w:rPr>
+        <w:t>be(stud</w:t>
+      </w:r>
+      <w:r>
+        <w:rPr>
+          <w:b/>
+        </w:rPr>
+        <w:t>en</w:t>
+      </w:r>
+      <w:r>
+        <w:rPr>
+          <w:b/>
+        </w:rPr>
+        <w:t>ti, profesori,</w:t>
+      </w:r>
+      <w:r>
+        <w:rPr>
+          <w:b/>
+        </w:rPr>
+        <w:t xml:space="preserve"> departmani,</w:t>
+      </w:r>
+      <w:r>
+        <w:rPr>
+          <w:b/>
+        </w:rPr>
+        <w:t xml:space="preserve"> predmeti, ispiti, ocene…)</w:t>
       </w:r>
     </w:p>
     <w:p>
@@ -730,37 +722,7 @@
         <w:rPr>
           <w:b/>
         </w:rPr>
-        <w:t>Prijava na konkurs za upis (ko</w:t>
-      </w:r>
-      <w:r>
-        <w:rPr>
-          <w:b/>
-        </w:rPr>
-        <w:t>ri</w:t>
-      </w:r>
-      <w:r>
-        <w:rPr>
-          <w:b/>
-        </w:rPr>
-        <w:t>šćenje čitača elektronske lične karte zbog brž</w:t>
-      </w:r>
-      <w:r>
-        <w:rPr>
-          <w:b/>
-        </w:rPr>
-        <w:t>eg</w:t>
-      </w:r>
-      <w:r>
-        <w:rPr>
-          <w:b/>
-        </w:rPr>
-        <w:t xml:space="preserve"> pristupa lič</w:t>
-      </w:r>
-      <w:r>
-        <w:rPr>
-          <w:b/>
-        </w:rPr>
-        <w:t>nim podacima)</w:t>
+        <w:t>Poslovi upisa i ispisa studenata</w:t>
       </w:r>
     </w:p>
     <w:p>
@@ -778,25 +740,7 @@
         <w:rPr>
           <w:b/>
         </w:rPr>
-        <w:t>Š</w:t>
-      </w:r>
-      <w:r>
-        <w:rPr>
-          <w:b/>
-        </w:rPr>
-        <w:t xml:space="preserve">tampanje raznih dokumenata (uverenje o polozenom ispitu, </w:t>
-      </w:r>
-      <w:r>
-        <w:rPr>
-          <w:b/>
-        </w:rPr>
-        <w:t>uverenje o studiranju…) neke može student samostalno da štampa, dok druge moze zatražiti preko aplikacije i preuzeti na š</w:t>
-      </w:r>
-      <w:r>
-        <w:rPr>
-          <w:b/>
-        </w:rPr>
-        <w:t xml:space="preserve">alteru </w:t>
+        <w:t>Prijava ispita  i obrada rezultata ispita</w:t>
       </w:r>
     </w:p>
     <w:p>
@@ -806,36 +750,45 @@
           <w:ilvl w:val="0"/>
           <w:numId w:val="8"/>
         </w:numPr>
-      </w:pPr>
-      <w:r>
-        <w:rPr>
-          <w:b/>
-        </w:rPr>
-        <w:t>Š</w:t>
-      </w:r>
-      <w:r>
-        <w:rPr>
-          <w:b/>
-        </w:rPr>
-        <w:t>tampanje potrebne dokumentacije sa listama</w:t>
-      </w:r>
-      <w:r>
-        <w:rPr>
-          <w:b/>
-        </w:rPr>
-        <w:t xml:space="preserve"> studenata koji su prijavili neki ispit </w:t>
-      </w:r>
-      <w:r>
-        <w:rPr>
-          <w:b/>
-        </w:rPr>
-        <w:t>i</w:t>
-      </w:r>
-      <w:r>
-        <w:rPr>
-          <w:b/>
-        </w:rPr>
-        <w:t xml:space="preserve"> dokumentacije za profesore koji popunjavati ocene</w:t>
+        <w:rPr>
+          <w:b/>
+        </w:rPr>
+      </w:pPr>
+      <w:r>
+        <w:rPr>
+          <w:b/>
+        </w:rPr>
+        <w:t>Prijava na konkurs za upis (ko</w:t>
+      </w:r>
+      <w:r>
+        <w:rPr>
+          <w:b/>
+        </w:rPr>
+        <w:t>ri</w:t>
+      </w:r>
+      <w:r>
+        <w:rPr>
+          <w:b/>
+        </w:rPr>
+        <w:t>šćenje čitača elektronske lične karte zbog brž</w:t>
+      </w:r>
+      <w:r>
+        <w:rPr>
+          <w:b/>
+        </w:rPr>
+        <w:t>eg</w:t>
+      </w:r>
+      <w:r>
+        <w:rPr>
+          <w:b/>
+        </w:rPr>
+        <w:t xml:space="preserve"> pristupa lič</w:t>
+      </w:r>
+      <w:r>
+        <w:rPr>
+          <w:b/>
+        </w:rPr>
+        <w:t>nim podacima)</w:t>
       </w:r>
     </w:p>
     <w:p>
@@ -845,6 +798,93 @@
           <w:ilvl w:val="0"/>
           <w:numId w:val="8"/>
         </w:numPr>
+        <w:rPr>
+          <w:b/>
+        </w:rPr>
+      </w:pPr>
+      <w:r>
+        <w:rPr>
+          <w:b/>
+        </w:rPr>
+        <w:t>Š</w:t>
+      </w:r>
+      <w:r>
+        <w:rPr>
+          <w:b/>
+        </w:rPr>
+        <w:t>tampanje raznih dokumenata (uverenje o polo</w:t>
+      </w:r>
+      <w:r>
+        <w:rPr>
+          <w:b/>
+        </w:rPr>
+        <w:t>ž</w:t>
+      </w:r>
+      <w:r>
+        <w:rPr>
+          <w:b/>
+        </w:rPr>
+        <w:t xml:space="preserve">enom ispitu, </w:t>
+      </w:r>
+      <w:r>
+        <w:rPr>
+          <w:b/>
+        </w:rPr>
+        <w:t>uverenje o studiranju, lista studenata na departmanu / smeru / predmetu</w:t>
+      </w:r>
+      <w:r>
+        <w:rPr>
+          <w:b/>
+        </w:rPr>
+        <w:t xml:space="preserve"> ...</w:t>
+      </w:r>
+      <w:r>
+        <w:rPr>
+          <w:b/>
+        </w:rPr>
+        <w:t>)</w:t>
+      </w:r>
+    </w:p>
+    <w:p>
+      <w:pPr>
+        <w:pStyle w:val="ListParagraph"/>
+        <w:numPr>
+          <w:ilvl w:val="0"/>
+          <w:numId w:val="8"/>
+        </w:numPr>
+      </w:pPr>
+      <w:r>
+        <w:rPr>
+          <w:b/>
+        </w:rPr>
+        <w:t>Š</w:t>
+      </w:r>
+      <w:r>
+        <w:rPr>
+          <w:b/>
+        </w:rPr>
+        <w:t xml:space="preserve">tampanje potrebne dokumentacije sa listama studenata koji su prijavili neki ispit </w:t>
+      </w:r>
+      <w:r>
+        <w:rPr>
+          <w:b/>
+        </w:rPr>
+        <w:t>i</w:t>
+      </w:r>
+      <w:r>
+        <w:rPr>
+          <w:b/>
+        </w:rPr>
+        <w:t xml:space="preserve"> dokumentacije za profesore koji popunjavati ocene</w:t>
+      </w:r>
+    </w:p>
+    <w:p>
+      <w:pPr>
+        <w:pStyle w:val="ListParagraph"/>
+        <w:numPr>
+          <w:ilvl w:val="0"/>
+          <w:numId w:val="8"/>
+        </w:numPr>
       </w:pPr>
       <w:r>
         <w:rPr>
@@ -867,6 +907,21 @@
     </w:p>
     <w:p>
       <w:pPr>
+        <w:pStyle w:val="ListParagraph"/>
+        <w:numPr>
+          <w:ilvl w:val="0"/>
+          <w:numId w:val="8"/>
+        </w:numPr>
+      </w:pPr>
+      <w:r>
+        <w:rPr>
+          <w:b/>
+        </w:rPr>
+        <w:t>Poništavanje ocene (uz prethodno odobrenje šefa službe)</w:t>
+      </w:r>
+    </w:p>
+    <w:p>
+      <w:pPr>
         <w:ind w:left="360" w:firstLine="0"/>
       </w:pPr>
     </w:p>
@@ -874,342 +929,246 @@
       <w:pPr>
         <w:pStyle w:val="Heading2"/>
       </w:pPr>
-      <w:bookmarkStart w:id="4" w:name="_Toc529287991"/>
-      <w:r>
+      <w:bookmarkStart w:id="3" w:name="_Toc529287991"/>
+      <w:r>
+        <w:lastRenderedPageBreak/>
         <w:t>Korisnici sistema</w:t>
       </w:r>
+      <w:bookmarkEnd w:id="3"/>
+    </w:p>
+    <w:p>
+      <w:r>
+        <w:t>Korisnici sistema će imati svoje naloge i u zavisnosti od tipa korisnika imaće razl</w:t>
+      </w:r>
+      <w:r>
+        <w:t>i</w:t>
+      </w:r>
+      <w:r>
+        <w:t>čite mogućnosti korišcenja sistema.</w:t>
+      </w:r>
+      <w:r>
+        <w:t xml:space="preserve"> Sistem će korisiti zaposleni na fakultetu</w:t>
+      </w:r>
+      <w:r>
+        <w:t>, šef službe i referenti.</w:t>
+      </w:r>
+    </w:p>
+    <w:p>
+      <w:r>
+        <w:t xml:space="preserve"> </w:t>
+      </w:r>
+      <w:r>
+        <w:rPr>
+          <w:b/>
+        </w:rPr>
+        <w:t>Administrator</w:t>
+      </w:r>
+      <w:r>
+        <w:rPr>
+          <w:b/>
+        </w:rPr>
+        <w:t xml:space="preserve"> </w:t>
+      </w:r>
+      <w:r>
+        <w:t>(šef službe)</w:t>
+      </w:r>
+      <w:r>
+        <w:rPr>
+          <w:b/>
+        </w:rPr>
+        <w:t xml:space="preserve"> </w:t>
+      </w:r>
+      <w:r>
+        <w:t>je tip korisnika koji će</w:t>
+      </w:r>
+      <w:r>
+        <w:t xml:space="preserve"> imati pristup svim podacima, on </w:t>
+      </w:r>
+      <w:r>
+        <w:t>ć</w:t>
+      </w:r>
+      <w:r>
+        <w:t>e</w:t>
+      </w:r>
+      <w:r>
+        <w:t xml:space="preserve"> upravljati svim nalozima korisnika, departmanima, ispitima itd. Pod tim se podrazumeva kreiranje, brisanje i ažuriranje. </w:t>
+      </w:r>
+      <w:r>
+        <w:rPr>
+          <w:b/>
+        </w:rPr>
+        <w:t>Referent</w:t>
+      </w:r>
+      <w:r>
+        <w:t xml:space="preserve"> ce imati pristup svim podacima ko</w:t>
+      </w:r>
+      <w:r>
+        <w:t>ji su vezani za njegov i druge departmane ali će moći da menja podatke koji su vezani sa njegov departman</w:t>
+      </w:r>
+      <w:r>
+        <w:t>.</w:t>
+      </w:r>
+      <w:r>
+        <w:t xml:space="preserve"> On mo</w:t>
+      </w:r>
+      <w:r>
+        <w:t>ž</w:t>
+      </w:r>
+      <w:r>
+        <w:t>e da prima pr</w:t>
+      </w:r>
+      <w:r>
+        <w:t>ijave ispita i izdaje dokumenta, bavi se upisom i ispisom studentat i obavlja druge poslove.</w:t>
+      </w:r>
+      <w:r>
+        <w:t xml:space="preserve"> </w:t>
+      </w:r>
+      <w:r>
+        <w:t xml:space="preserve"> </w:t>
+      </w:r>
+      <w:bookmarkStart w:id="4" w:name="_GoBack"/>
       <w:bookmarkEnd w:id="4"/>
     </w:p>
     <w:p>
       <w:pPr>
-        <w:rPr>
-          <w:lang w:val="sr-Latn-ME"/>
-        </w:rPr>
-      </w:pPr>
-      <w:r>
-        <w:rPr>
-          <w:lang w:val="sr-Latn-ME"/>
-        </w:rPr>
-        <w:t>Korisnici sistema će imati svoje naloge i u zavisnosti od tipa korisnika imaće razl</w:t>
-      </w:r>
-      <w:r>
-        <w:rPr>
-          <w:lang w:val="sr-Latn-ME"/>
-        </w:rPr>
-        <w:t>i</w:t>
-      </w:r>
-      <w:r>
-        <w:rPr>
-          <w:lang w:val="sr-Latn-ME"/>
-        </w:rPr>
-        <w:t>čite mogućnosti korišcenja sistema.</w:t>
-      </w:r>
-      <w:r>
-        <w:rPr>
-          <w:lang w:val="sr-Latn-ME"/>
-        </w:rPr>
-        <w:t xml:space="preserve"> Sistem će korisiti zaposleni na fakultetu, studenti i konadidati za upis na fakultet.</w:t>
-      </w:r>
-    </w:p>
-    <w:p>
-      <w:pPr>
-        <w:rPr>
-          <w:lang w:val="sr-Latn-ME"/>
-        </w:rPr>
-      </w:pPr>
-      <w:r>
-        <w:rPr>
-          <w:lang w:val="sr-Latn-ME"/>
-        </w:rPr>
-        <w:t xml:space="preserve"> </w:t>
-      </w:r>
-      <w:r>
-        <w:rPr>
-          <w:b/>
-          <w:lang w:val="sr-Latn-ME"/>
-        </w:rPr>
-        <w:t xml:space="preserve">Administrator </w:t>
-      </w:r>
-      <w:r>
-        <w:rPr>
-          <w:lang w:val="sr-Latn-ME"/>
-        </w:rPr>
-        <w:t>je tip korisnika koji će</w:t>
-      </w:r>
-      <w:r>
-        <w:rPr>
-          <w:lang w:val="sr-Latn-ME"/>
-        </w:rPr>
-        <w:t xml:space="preserve"> imati pristup svim podacima, on ce</w:t>
-      </w:r>
-      <w:r>
-        <w:rPr>
-          <w:lang w:val="sr-Latn-ME"/>
-        </w:rPr>
-        <w:t xml:space="preserve"> upravljati svim nalozima korisnika, departmanima, ispitima itd. Pod tim se podrazumeva kreiranje, brisanje i ažuriranje. </w:t>
-      </w:r>
-      <w:r>
-        <w:rPr>
-          <w:b/>
-          <w:lang w:val="sr-Latn-ME"/>
-        </w:rPr>
-        <w:t>Referent</w:t>
-      </w:r>
-      <w:r>
-        <w:rPr>
-          <w:lang w:val="sr-Latn-ME"/>
-        </w:rPr>
-        <w:t xml:space="preserve"> ce imati pristup svim podacima koji su vezani za njegov departman.</w:t>
-      </w:r>
-      <w:r>
-        <w:rPr>
-          <w:lang w:val="sr-Latn-ME"/>
-        </w:rPr>
-        <w:t xml:space="preserve"> On mo</w:t>
-      </w:r>
-      <w:r>
-        <w:rPr>
-          <w:lang w:val="sr-Latn-ME"/>
-        </w:rPr>
-        <w:t>ž</w:t>
-      </w:r>
-      <w:r>
-        <w:rPr>
-          <w:lang w:val="sr-Latn-ME"/>
-        </w:rPr>
-        <w:t>e da prima prijave ispita i izdaje dokumenta.</w:t>
-      </w:r>
-      <w:r>
-        <w:rPr>
-          <w:lang w:val="sr-Latn-ME"/>
-        </w:rPr>
-        <w:t xml:space="preserve"> </w:t>
-      </w:r>
-      <w:r>
-        <w:rPr>
-          <w:b/>
-          <w:lang w:val="sr-Latn-ME"/>
-        </w:rPr>
-        <w:t>Student</w:t>
-      </w:r>
-      <w:r>
-        <w:rPr>
-          <w:b/>
-          <w:lang w:val="sr-Latn-ME"/>
-        </w:rPr>
-        <w:t xml:space="preserve"> </w:t>
-      </w:r>
-      <w:r>
-        <w:rPr>
-          <w:lang w:val="sr-Latn-ME"/>
-        </w:rPr>
-        <w:t>ima pristup samo svojim podacima, on mo</w:t>
-      </w:r>
-      <w:r>
-        <w:rPr>
-          <w:lang w:val="sr-Latn-ME"/>
-        </w:rPr>
-        <w:t>ž</w:t>
-      </w:r>
-      <w:r>
-        <w:rPr>
-          <w:lang w:val="sr-Latn-ME"/>
-        </w:rPr>
-        <w:t xml:space="preserve">e da prijavljuje ispite preko aplikacije i da </w:t>
-      </w:r>
-      <w:r>
-        <w:rPr>
-          <w:lang w:val="sr-Latn-ME"/>
-        </w:rPr>
+        <w:pStyle w:val="Heading1"/>
+      </w:pPr>
+      <w:bookmarkStart w:id="5" w:name="_Toc529287992"/>
+      <w:r>
+        <w:t>Sastav tima</w:t>
+      </w:r>
+      <w:bookmarkEnd w:id="5"/>
+    </w:p>
+    <w:p>
+      <w:r>
+        <w:t>Naziv tima: ©Liquid</w:t>
+      </w:r>
+    </w:p>
+    <w:p>
+      <w:r>
+        <w:t>Č</w:t>
+      </w:r>
+      <w:r>
+        <w:t>lanovi tima: Samed Bejtovi</w:t>
+      </w:r>
+      <w:r>
+        <w:t>ć</w:t>
+      </w:r>
+    </w:p>
+    <w:p>
+      <w:r>
+        <w:t>Vo</w:t>
+      </w:r>
+      <w:r>
+        <w:t>đ</w:t>
+      </w:r>
+      <w:r>
+        <w:t>a tima: Samed Bejtovi</w:t>
+      </w:r>
+      <w:r>
+        <w:t>ć</w:t>
+      </w:r>
+    </w:p>
+    <w:p>
+      <w:pPr>
+        <w:pStyle w:val="Heading2"/>
+      </w:pPr>
+      <w:bookmarkStart w:id="6" w:name="_Toc529287993"/>
+      <w:r>
+        <w:t>Izbor vo</w:t>
+      </w:r>
+      <w:r>
+        <w:t>đ</w:t>
+      </w:r>
+      <w:r>
+        <w:t>e</w:t>
+      </w:r>
+      <w:bookmarkEnd w:id="6"/>
+    </w:p>
+    <w:p>
+      <w:r>
+        <w:t>Za vo</w:t>
+      </w:r>
+      <w:r>
+        <w:t>đ</w:t>
+      </w:r>
+      <w:r>
+        <w:t>u je iza</w:t>
+      </w:r>
+      <w:r>
+        <w:t xml:space="preserve">bran </w:t>
+      </w:r>
+      <w:r>
+        <w:t>Samed Bejtovi</w:t>
+      </w:r>
+      <w:r>
+        <w:t>ć</w:t>
+      </w:r>
+      <w:r>
+        <w:t xml:space="preserve">, razlog za ovakvu odluku je </w:t>
+      </w:r>
+      <w:r>
+        <w:t>č</w:t>
+      </w:r>
+      <w:r>
+        <w:t xml:space="preserve">injenica da je on jedini </w:t>
+      </w:r>
+      <w:r>
+        <w:t>č</w:t>
+      </w:r>
+      <w:r>
+        <w:t>lan tima.</w:t>
+      </w:r>
+    </w:p>
+    <w:p>
+      <w:pPr>
+        <w:pStyle w:val="Heading2"/>
+      </w:pPr>
+      <w:bookmarkStart w:id="7" w:name="_Toc529287994"/>
+      <w:r>
+        <w:t>Rad tima</w:t>
+      </w:r>
+      <w:bookmarkEnd w:id="7"/>
+    </w:p>
+    <w:p>
+      <w:r>
+        <w:t xml:space="preserve">Svaki od pojedinaca unutar tima </w:t>
+      </w:r>
+      <w:r>
+        <w:t>ć</w:t>
+      </w:r>
+      <w:r>
+        <w:t>e imat</w:t>
+      </w:r>
+      <w:r>
+        <w:t xml:space="preserve">i precizno definisane zahteve i </w:t>
+      </w:r>
+      <w:r>
+        <w:t>vremenski rok do kojih treba da ih ispuni. Raspored vremena unutar tog intervala je prepu</w:t>
+      </w:r>
+      <w:r>
         <w:t>š</w:t>
       </w:r>
       <w:r>
-        <w:rPr>
-          <w:lang w:val="sr-Latn-ME"/>
-        </w:rPr>
-        <w:t xml:space="preserve">tampa ili zahteva neka dokumenta. </w:t>
-      </w:r>
-      <w:r>
-        <w:rPr>
-          <w:b/>
-          <w:lang w:val="sr-Latn-ME"/>
-        </w:rPr>
-        <w:t>Kandidat</w:t>
-      </w:r>
-      <w:r>
-        <w:rPr>
-          <w:lang w:val="sr-Latn-ME"/>
-        </w:rPr>
-        <w:t xml:space="preserve"> je osoba koja se jos nije upisala na fakultet, preko aplikacije on moze da izvr</w:t>
-      </w:r>
-      <w:r>
-        <w:rPr>
-          <w:lang w:val="sr-Latn-ME"/>
-        </w:rPr>
-        <w:t>š</w:t>
-      </w:r>
-      <w:r>
-        <w:rPr>
-          <w:lang w:val="sr-Latn-ME"/>
-        </w:rPr>
-        <w:t>i prijavu za prijemni ispit i posalje svoja dokumenta(skenirana ili kao slike) i  li</w:t>
-      </w:r>
-      <w:r>
-        <w:rPr>
-          <w:lang w:val="sr-Latn-ME"/>
-        </w:rPr>
-        <w:t>č</w:t>
-      </w:r>
-      <w:r>
-        <w:rPr>
-          <w:lang w:val="sr-Latn-ME"/>
-        </w:rPr>
-        <w:t>ne infomacije.</w:t>
-      </w:r>
-    </w:p>
-    <w:p>
-      <w:pPr>
-        <w:pStyle w:val="Heading1"/>
-      </w:pPr>
-      <w:bookmarkStart w:id="5" w:name="_Toc529287992"/>
-      <w:r>
-        <w:t>Sastav</w:t>
-      </w:r>
-      <w:r>
-        <w:t xml:space="preserve"> tima</w:t>
-      </w:r>
-      <w:bookmarkEnd w:id="5"/>
-    </w:p>
-    <w:p>
-      <w:r>
-        <w:t>Naziv tima: ©Liquid</w:t>
-      </w:r>
-    </w:p>
-    <w:p>
-      <w:r>
-        <w:t>Č</w:t>
-      </w:r>
-      <w:r>
-        <w:t>lanovi tima: Samed Bejtovi</w:t>
-      </w:r>
-      <w:r>
-        <w:t>ć</w:t>
-      </w:r>
-    </w:p>
-    <w:p>
-      <w:r>
-        <w:t>Vo</w:t>
-      </w:r>
-      <w:r>
-        <w:t>đ</w:t>
-      </w:r>
-      <w:r>
-        <w:t>a tima: Samed Bejtovi</w:t>
-      </w:r>
-      <w:r>
-        <w:t>ć</w:t>
+        <w:t>t</w:t>
+      </w:r>
+      <w:r>
+        <w:t xml:space="preserve">en njemu. </w:t>
+      </w:r>
+      <w:r>
+        <w:t>Trenutna verzija i</w:t>
+      </w:r>
+      <w:r>
+        <w:t xml:space="preserve"> dokumentacija</w:t>
+      </w:r>
+      <w:r>
+        <w:t xml:space="preserve"> ce biti dostupna na  GitHub-u.</w:t>
       </w:r>
     </w:p>
     <w:p>
       <w:pPr>
         <w:pStyle w:val="Heading2"/>
       </w:pPr>
-      <w:bookmarkStart w:id="6" w:name="_Toc529287993"/>
-      <w:r>
-        <w:t>Izbor vo</w:t>
-      </w:r>
-      <w:r>
-        <w:t>đ</w:t>
-      </w:r>
-      <w:r>
-        <w:t>e</w:t>
-      </w:r>
-      <w:bookmarkEnd w:id="6"/>
-    </w:p>
-    <w:p>
-      <w:r>
-        <w:t>Za vo</w:t>
-      </w:r>
-      <w:r>
-        <w:t>đ</w:t>
-      </w:r>
-      <w:r>
-        <w:t>u je iza</w:t>
-      </w:r>
-      <w:r>
-        <w:t xml:space="preserve">bran </w:t>
-      </w:r>
-      <w:r>
-        <w:t>Samed Bejtovi</w:t>
-      </w:r>
-      <w:r>
-        <w:t>ć</w:t>
-      </w:r>
-      <w:r>
-        <w:t xml:space="preserve">, razlog za ovakvu odluku je </w:t>
-      </w:r>
-      <w:r>
-        <w:t>č</w:t>
-      </w:r>
-      <w:r>
-        <w:t xml:space="preserve">injenica da je on jedini </w:t>
-      </w:r>
-      <w:r>
-        <w:t>č</w:t>
-      </w:r>
-      <w:r>
-        <w:t>lan tima.</w:t>
-      </w:r>
-    </w:p>
-    <w:p>
-      <w:pPr>
-        <w:pStyle w:val="Heading2"/>
-      </w:pPr>
-      <w:bookmarkStart w:id="7" w:name="_Toc529287994"/>
-      <w:r>
-        <w:t>Rad tima</w:t>
-      </w:r>
-      <w:bookmarkEnd w:id="7"/>
-    </w:p>
-    <w:p>
-      <w:r>
-        <w:t xml:space="preserve">Svaki od pojedinaca unutar tima </w:t>
-      </w:r>
-      <w:r>
-        <w:t>ć</w:t>
-      </w:r>
-      <w:r>
-        <w:t>e imat</w:t>
-      </w:r>
-      <w:r>
-        <w:t xml:space="preserve">i precizno definisane zahteve i </w:t>
-      </w:r>
-      <w:r>
-        <w:t>vremenski rok do kojih treba da ih ispuni. Raspored vremena unutar tog intervala je prepu</w:t>
-      </w:r>
-      <w:r>
-        <w:t>š</w:t>
-      </w:r>
-      <w:r>
-        <w:t>t</w:t>
-      </w:r>
-      <w:r>
-        <w:t xml:space="preserve">en njemu. </w:t>
-      </w:r>
-      <w:r>
-        <w:t>Trenutna verzija i</w:t>
-      </w:r>
-      <w:r>
-        <w:t xml:space="preserve"> dokumentacija</w:t>
-      </w:r>
-      <w:r>
-        <w:t xml:space="preserve"> ce biti dostupna na  GitHub-u.</w:t>
-      </w:r>
-    </w:p>
-    <w:p>
-      <w:pPr>
-        <w:pStyle w:val="Heading2"/>
-      </w:pPr>
       <w:bookmarkStart w:id="8" w:name="_Toc529287995"/>
       <w:r>
         <w:t>Komunikacija tima</w:t>
@@ -1218,7 +1177,13 @@
     </w:p>
     <w:p>
       <w:r>
-        <w:t>Komunikacija sa metorom će se obaviti preko GitHub-a i preko e-maila.</w:t>
+        <w:t>Komunikacija sa me</w:t>
+      </w:r>
+      <w:r>
+        <w:t>n</w:t>
+      </w:r>
+      <w:r>
+        <w:t>torom će se obaviti preko GitHub-a i preko e-maila.</w:t>
       </w:r>
     </w:p>
     <w:p>
@@ -1267,7 +1232,7 @@
               <w:rFonts w:asciiTheme="minorHAnsi" w:hAnsiTheme="minorHAnsi"/>
               <w:noProof/>
               <w:sz w:val="22"/>
-              <w:lang w:val="en-GB" w:eastAsia="en-GB"/>
+              <w:lang w:eastAsia="en-GB"/>
             </w:rPr>
           </w:pPr>
           <w:r>
@@ -1292,7 +1257,7 @@
                 <w:rFonts w:asciiTheme="minorHAnsi" w:hAnsiTheme="minorHAnsi"/>
                 <w:noProof/>
                 <w:sz w:val="22"/>
-                <w:lang w:val="en-GB" w:eastAsia="en-GB"/>
+                <w:lang w:eastAsia="en-GB"/>
               </w:rPr>
               <w:tab/>
             </w:r>
@@ -1364,7 +1329,7 @@
               <w:rFonts w:asciiTheme="minorHAnsi" w:hAnsiTheme="minorHAnsi"/>
               <w:noProof/>
               <w:sz w:val="22"/>
-              <w:lang w:val="en-GB" w:eastAsia="en-GB"/>
+              <w:lang w:eastAsia="en-GB"/>
             </w:rPr>
           </w:pPr>
           <w:hyperlink w:anchor="_Toc529287989" w:history="1">
@@ -1381,7 +1346,7 @@
                 <w:rFonts w:asciiTheme="minorHAnsi" w:hAnsiTheme="minorHAnsi"/>
                 <w:noProof/>
                 <w:sz w:val="22"/>
-                <w:lang w:val="en-GB" w:eastAsia="en-GB"/>
+                <w:lang w:eastAsia="en-GB"/>
               </w:rPr>
               <w:tab/>
             </w:r>
@@ -1453,7 +1418,7 @@
               <w:rFonts w:asciiTheme="minorHAnsi" w:hAnsiTheme="minorHAnsi"/>
               <w:noProof/>
               <w:sz w:val="22"/>
-              <w:lang w:val="en-GB" w:eastAsia="en-GB"/>
+              <w:lang w:eastAsia="en-GB"/>
             </w:rPr>
           </w:pPr>
           <w:hyperlink w:anchor="_Toc529287990" w:history="1">
@@ -1470,7 +1435,7 @@
                 <w:rFonts w:asciiTheme="minorHAnsi" w:hAnsiTheme="minorHAnsi"/>
                 <w:noProof/>
                 <w:sz w:val="22"/>
-                <w:lang w:val="en-GB" w:eastAsia="en-GB"/>
+                <w:lang w:eastAsia="en-GB"/>
               </w:rPr>
               <w:tab/>
             </w:r>
@@ -1542,7 +1507,7 @@
               <w:rFonts w:asciiTheme="minorHAnsi" w:hAnsiTheme="minorHAnsi"/>
               <w:noProof/>
               <w:sz w:val="22"/>
-              <w:lang w:val="en-GB" w:eastAsia="en-GB"/>
+              <w:lang w:eastAsia="en-GB"/>
             </w:rPr>
           </w:pPr>
           <w:hyperlink w:anchor="_Toc529287991" w:history="1">
@@ -1559,7 +1524,7 @@
                 <w:rFonts w:asciiTheme="minorHAnsi" w:hAnsiTheme="minorHAnsi"/>
                 <w:noProof/>
                 <w:sz w:val="22"/>
-                <w:lang w:val="en-GB" w:eastAsia="en-GB"/>
+                <w:lang w:eastAsia="en-GB"/>
               </w:rPr>
               <w:tab/>
             </w:r>
@@ -1631,7 +1596,7 @@
               <w:rFonts w:asciiTheme="minorHAnsi" w:hAnsiTheme="minorHAnsi"/>
               <w:noProof/>
               <w:sz w:val="22"/>
-              <w:lang w:val="en-GB" w:eastAsia="en-GB"/>
+              <w:lang w:eastAsia="en-GB"/>
             </w:rPr>
           </w:pPr>
           <w:hyperlink w:anchor="_Toc529287992" w:history="1">
@@ -1647,7 +1612,7 @@
                 <w:rFonts w:asciiTheme="minorHAnsi" w:hAnsiTheme="minorHAnsi"/>
                 <w:noProof/>
                 <w:sz w:val="22"/>
-                <w:lang w:val="en-GB" w:eastAsia="en-GB"/>
+                <w:lang w:eastAsia="en-GB"/>
               </w:rPr>
               <w:tab/>
             </w:r>
@@ -1719,7 +1684,7 @@
               <w:rFonts w:asciiTheme="minorHAnsi" w:hAnsiTheme="minorHAnsi"/>
               <w:noProof/>
               <w:sz w:val="22"/>
-              <w:lang w:val="en-GB" w:eastAsia="en-GB"/>
+              <w:lang w:eastAsia="en-GB"/>
             </w:rPr>
           </w:pPr>
           <w:hyperlink w:anchor="_Toc529287993" w:history="1">
@@ -1736,7 +1701,7 @@
                 <w:rFonts w:asciiTheme="minorHAnsi" w:hAnsiTheme="minorHAnsi"/>
                 <w:noProof/>
                 <w:sz w:val="22"/>
-                <w:lang w:val="en-GB" w:eastAsia="en-GB"/>
+                <w:lang w:eastAsia="en-GB"/>
               </w:rPr>
               <w:tab/>
             </w:r>
@@ -1808,7 +1773,7 @@
               <w:rFonts w:asciiTheme="minorHAnsi" w:hAnsiTheme="minorHAnsi"/>
               <w:noProof/>
               <w:sz w:val="22"/>
-              <w:lang w:val="en-GB" w:eastAsia="en-GB"/>
+              <w:lang w:eastAsia="en-GB"/>
             </w:rPr>
           </w:pPr>
           <w:hyperlink w:anchor="_Toc529287994" w:history="1">
@@ -1825,7 +1790,7 @@
                 <w:rFonts w:asciiTheme="minorHAnsi" w:hAnsiTheme="minorHAnsi"/>
                 <w:noProof/>
                 <w:sz w:val="22"/>
-                <w:lang w:val="en-GB" w:eastAsia="en-GB"/>
+                <w:lang w:eastAsia="en-GB"/>
               </w:rPr>
               <w:tab/>
             </w:r>
@@ -1897,7 +1862,7 @@
               <w:rFonts w:asciiTheme="minorHAnsi" w:hAnsiTheme="minorHAnsi"/>
               <w:noProof/>
               <w:sz w:val="22"/>
-              <w:lang w:val="en-GB" w:eastAsia="en-GB"/>
+              <w:lang w:eastAsia="en-GB"/>
             </w:rPr>
           </w:pPr>
           <w:hyperlink w:anchor="_Toc529287995" w:history="1">
@@ -1914,7 +1879,7 @@
                 <w:rFonts w:asciiTheme="minorHAnsi" w:hAnsiTheme="minorHAnsi"/>
                 <w:noProof/>
                 <w:sz w:val="22"/>
-                <w:lang w:val="en-GB" w:eastAsia="en-GB"/>
+                <w:lang w:eastAsia="en-GB"/>
               </w:rPr>
               <w:tab/>
             </w:r>
@@ -4653,7 +4618,7 @@
 </file>
 
 <file path=customXml/itemProps1.xml><?xml version="1.0" encoding="utf-8"?>
-<ds:datastoreItem xmlns:ds="http://schemas.openxmlformats.org/officeDocument/2006/customXml" ds:itemID="{6EEEB549-B71B-49B9-AB45-7AC06BE231CB}">
+<ds:datastoreItem xmlns:ds="http://schemas.openxmlformats.org/officeDocument/2006/customXml" ds:itemID="{D3006AB7-AC28-462B-9A63-C7C459B80103}">
   <ds:schemaRefs>
     <ds:schemaRef ds:uri="http://schemas.openxmlformats.org/officeDocument/2006/bibliography"/>
   </ds:schemaRefs>

</xml_diff>

<commit_message>
Uradjen plan testiranja i test specifikacija
</commit_message>
<xml_diff>
--- a/Dokumentacija/Liquid_Studentska_sluzba_01-Definicija projekta.docx
+++ b/Dokumentacija/Liquid_Studentska_sluzba_01-Definicija projekta.docx
@@ -1,6 +1,6 @@
 
 <file path=word/document.xml><?xml version="1.0" encoding="utf-8"?>
-<w:document xmlns:wpc="http://schemas.microsoft.com/office/word/2010/wordprocessingCanvas" xmlns:mc="http://schemas.openxmlformats.org/markup-compatibility/2006" xmlns:o="urn:schemas-microsoft-com:office:office" xmlns:r="http://schemas.openxmlformats.org/officeDocument/2006/relationships" xmlns:m="http://schemas.openxmlformats.org/officeDocument/2006/math" xmlns:v="urn:schemas-microsoft-com:vml" xmlns:wp14="http://schemas.microsoft.com/office/word/2010/wordprocessingDrawing" xmlns:wp="http://schemas.openxmlformats.org/drawingml/2006/wordprocessingDrawing" xmlns:w10="urn:schemas-microsoft-com:office:word" xmlns:w="http://schemas.openxmlformats.org/wordprocessingml/2006/main" xmlns:w14="http://schemas.microsoft.com/office/word/2010/wordml" xmlns:wpg="http://schemas.microsoft.com/office/word/2010/wordprocessingGroup" xmlns:wpi="http://schemas.microsoft.com/office/word/2010/wordprocessingInk" xmlns:wne="http://schemas.microsoft.com/office/word/2006/wordml" xmlns:wps="http://schemas.microsoft.com/office/word/2010/wordprocessingShape" mc:Ignorable="w14 wp14">
+<w:document xmlns:ve="http://schemas.openxmlformats.org/markup-compatibility/2006" xmlns:o="urn:schemas-microsoft-com:office:office" xmlns:r="http://schemas.openxmlformats.org/officeDocument/2006/relationships" xmlns:m="http://schemas.openxmlformats.org/officeDocument/2006/math" xmlns:v="urn:schemas-microsoft-com:vml" xmlns:wp="http://schemas.openxmlformats.org/drawingml/2006/wordprocessingDrawing" xmlns:w10="urn:schemas-microsoft-com:office:word" xmlns:w="http://schemas.openxmlformats.org/wordprocessingml/2006/main" xmlns:wne="http://schemas.microsoft.com/office/word/2006/wordml">
   <w:body>
     <w:p>
       <w:pPr>
@@ -158,10 +158,10 @@
       <w:r>
         <w:rPr>
           <w:noProof/>
-          <w:lang w:val="en-GB" w:eastAsia="en-GB"/>
+          <w:lang w:val="en-US"/>
         </w:rPr>
         <w:drawing>
-          <wp:inline distT="0" distB="0" distL="0" distR="0" wp14:anchorId="39FA1748" wp14:editId="4A5BFC99">
+          <wp:inline distT="0" distB="0" distL="0" distR="0">
             <wp:extent cx="2996565" cy="2281555"/>
             <wp:effectExtent l="0" t="0" r="0" b="4445"/>
             <wp:docPr id="1" name="Picture 1"/>
@@ -174,10 +174,10 @@
                     <pic:cNvPicPr/>
                   </pic:nvPicPr>
                   <pic:blipFill>
-                    <a:blip r:embed="rId9">
+                    <a:blip r:embed="rId8">
                       <a:extLst>
                         <a:ext uri="{28A0092B-C50C-407E-A947-70E740481C1C}">
-                          <a14:useLocalDpi xmlns:a14="http://schemas.microsoft.com/office/drawing/2010/main" val="0"/>
+                          <a14:useLocalDpi xmlns:a14="http://schemas.microsoft.com/office/drawing/2010/main" xmlns:wps="http://schemas.microsoft.com/office/word/2010/wordprocessingShape" xmlns:wpi="http://schemas.microsoft.com/office/word/2010/wordprocessingInk" xmlns:wpg="http://schemas.microsoft.com/office/word/2010/wordprocessingGroup" xmlns:w14="http://schemas.microsoft.com/office/word/2010/wordml" xmlns:w="http://schemas.openxmlformats.org/wordprocessingml/2006/main" xmlns:w10="urn:schemas-microsoft-com:office:word" xmlns:wp14="http://schemas.microsoft.com/office/word/2010/wordprocessingDrawing" xmlns:v="urn:schemas-microsoft-com:vml" xmlns:o="urn:schemas-microsoft-com:office:office" xmlns:mc="http://schemas.openxmlformats.org/markup-compatibility/2006" xmlns:wpc="http://schemas.microsoft.com/office/word/2010/wordprocessingCanvas" xmlns="" val="0"/>
                         </a:ext>
                       </a:extLst>
                     </a:blip>
@@ -225,7 +225,7 @@
       <w:tblPr>
         <w:tblStyle w:val="TableGrid"/>
         <w:tblW w:w="0" w:type="auto"/>
-        <w:tblLook w:val="04A0" w:firstRow="1" w:lastRow="0" w:firstColumn="1" w:lastColumn="0" w:noHBand="0" w:noVBand="1"/>
+        <w:tblLook w:val="04A0"/>
       </w:tblPr>
       <w:tblGrid>
         <w:gridCol w:w="6771"/>
@@ -749,37 +749,43 @@
         <w:rPr>
           <w:b/>
         </w:rPr>
-        <w:t>Prijava na konkurs za upis (ko</w:t>
-      </w:r>
-      <w:r>
-        <w:rPr>
-          <w:b/>
-        </w:rPr>
-        <w:t>ri</w:t>
-      </w:r>
-      <w:r>
-        <w:rPr>
-          <w:b/>
-        </w:rPr>
-        <w:t>šćenje čitača elektronske lične karte zbog brž</w:t>
-      </w:r>
-      <w:r>
-        <w:rPr>
-          <w:b/>
-        </w:rPr>
-        <w:t>eg</w:t>
-      </w:r>
-      <w:r>
-        <w:rPr>
-          <w:b/>
-        </w:rPr>
-        <w:t xml:space="preserve"> pristupa lič</w:t>
-      </w:r>
-      <w:r>
-        <w:rPr>
-          <w:b/>
-        </w:rPr>
-        <w:t>nim podacima)</w:t>
+        <w:t>Š</w:t>
+      </w:r>
+      <w:r>
+        <w:rPr>
+          <w:b/>
+        </w:rPr>
+        <w:t>tampanje raznih dokumenata (uverenje o polo</w:t>
+      </w:r>
+      <w:r>
+        <w:rPr>
+          <w:b/>
+        </w:rPr>
+        <w:t>ž</w:t>
+      </w:r>
+      <w:r>
+        <w:rPr>
+          <w:b/>
+        </w:rPr>
+        <w:t xml:space="preserve">enom ispitu, </w:t>
+      </w:r>
+      <w:r>
+        <w:rPr>
+          <w:b/>
+        </w:rPr>
+        <w:t>uverenje o studiranju, lista studenata na departmanu / smeru / predmetu</w:t>
+      </w:r>
+      <w:r>
+        <w:rPr>
+          <w:b/>
+        </w:rPr>
+        <w:t xml:space="preserve"> ...</w:t>
+      </w:r>
+      <w:r>
+        <w:rPr>
+          <w:b/>
+        </w:rPr>
+        <w:t>)</w:t>
       </w:r>
     </w:p>
     <w:p>
@@ -789,9 +795,6 @@
           <w:ilvl w:val="0"/>
           <w:numId w:val="8"/>
         </w:numPr>
-        <w:rPr>
-          <w:b/>
-        </w:rPr>
       </w:pPr>
       <w:r>
         <w:rPr>
@@ -803,126 +806,27 @@
         <w:rPr>
           <w:b/>
         </w:rPr>
-        <w:t>tampanje raznih dokumenata (uverenje o polo</w:t>
-      </w:r>
-      <w:r>
-        <w:rPr>
-          <w:b/>
-        </w:rPr>
-        <w:t>ž</w:t>
-      </w:r>
-      <w:r>
-        <w:rPr>
-          <w:b/>
-        </w:rPr>
-        <w:t xml:space="preserve">enom ispitu, </w:t>
-      </w:r>
-      <w:r>
-        <w:rPr>
-          <w:b/>
-        </w:rPr>
-        <w:t>uverenje o studiranju, lista studenata na departmanu / smeru / predmetu</w:t>
-      </w:r>
-      <w:r>
-        <w:rPr>
-          <w:b/>
-        </w:rPr>
-        <w:t xml:space="preserve"> ...</w:t>
-      </w:r>
-      <w:r>
-        <w:rPr>
-          <w:b/>
-        </w:rPr>
-        <w:t>)</w:t>
+        <w:t xml:space="preserve">tampanje potrebne dokumentacije sa listama studenata koji su prijavili neki ispit </w:t>
+      </w:r>
+      <w:r>
+        <w:rPr>
+          <w:b/>
+        </w:rPr>
+        <w:t>i</w:t>
+      </w:r>
+      <w:r>
+        <w:rPr>
+          <w:b/>
+        </w:rPr>
+        <w:t xml:space="preserve"> dokumentacije za profesore koji popunjavati ocene</w:t>
       </w:r>
     </w:p>
     <w:p>
       <w:pPr>
-        <w:pStyle w:val="ListParagraph"/>
-        <w:numPr>
-          <w:ilvl w:val="0"/>
-          <w:numId w:val="8"/>
-        </w:numPr>
-      </w:pPr>
-      <w:r>
-        <w:rPr>
-          <w:b/>
-        </w:rPr>
-        <w:t>Š</w:t>
-      </w:r>
-      <w:r>
-        <w:rPr>
-          <w:b/>
-        </w:rPr>
-        <w:t xml:space="preserve">tampanje potrebne dokumentacije sa listama studenata koji su prijavili neki ispit </w:t>
-      </w:r>
-      <w:r>
-        <w:rPr>
-          <w:b/>
-        </w:rPr>
-        <w:t>i</w:t>
-      </w:r>
-      <w:r>
-        <w:rPr>
-          <w:b/>
-        </w:rPr>
-        <w:t xml:space="preserve"> dokumentacije za profesore koji popunjavati ocene</w:t>
-      </w:r>
-    </w:p>
-    <w:p>
-      <w:pPr>
-        <w:pStyle w:val="ListParagraph"/>
-        <w:numPr>
-          <w:ilvl w:val="0"/>
-          <w:numId w:val="8"/>
-        </w:numPr>
-      </w:pPr>
-      <w:r>
-        <w:rPr>
-          <w:b/>
-        </w:rPr>
-        <w:t>Obave</w:t>
-      </w:r>
-      <w:r>
-        <w:rPr>
-          <w:b/>
-        </w:rPr>
-        <w:t>š</w:t>
-      </w:r>
-      <w:r>
-        <w:rPr>
-          <w:b/>
-        </w:rPr>
-        <w:t>tenja o rezultatima ispita</w:t>
-      </w:r>
-    </w:p>
-    <w:p>
-      <w:pPr>
-        <w:pStyle w:val="ListParagraph"/>
-        <w:numPr>
-          <w:ilvl w:val="0"/>
-          <w:numId w:val="8"/>
-        </w:numPr>
-      </w:pPr>
-      <w:r>
-        <w:rPr>
-          <w:b/>
-        </w:rPr>
-        <w:t>Poništavanje ocene (uz prethodno odobrenje šefa službe)</w:t>
-      </w:r>
-    </w:p>
-    <w:p>
-      <w:pPr>
-        <w:ind w:left="360" w:firstLine="0"/>
-      </w:pPr>
-    </w:p>
-    <w:p>
-      <w:pPr>
         <w:pStyle w:val="Heading2"/>
       </w:pPr>
       <w:bookmarkStart w:id="3" w:name="_Toc529653921"/>
       <w:r>
-        <w:lastRenderedPageBreak/>
         <w:t>Korisnici sistema</w:t>
       </w:r>
       <w:bookmarkEnd w:id="3"/>
@@ -946,30 +850,16 @@
     </w:p>
     <w:p>
       <w:r>
-        <w:t xml:space="preserve"> </w:t>
-      </w:r>
-      <w:r>
-        <w:rPr>
-          <w:b/>
-        </w:rPr>
+        <w:rPr>
+          <w:b/>
+        </w:rPr>
+        <w:lastRenderedPageBreak/>
         <w:t>Administrator</w:t>
       </w:r>
       <w:r>
-        <w:rPr>
-          <w:b/>
-        </w:rPr>
-        <w:t xml:space="preserve"> </w:t>
-      </w:r>
-      <w:r>
         <w:t>(šef službe)</w:t>
       </w:r>
       <w:r>
-        <w:rPr>
-          <w:b/>
-        </w:rPr>
-        <w:t xml:space="preserve"> </w:t>
-      </w:r>
-      <w:r>
         <w:t>je tip korisnika koji će</w:t>
       </w:r>
       <w:r>
@@ -994,7 +884,16 @@
         <w:t xml:space="preserve"> ce imati pristup svim podacima ko</w:t>
       </w:r>
       <w:r>
-        <w:t>ji su vezani za njegov i druge departmane ali će moći da menja podatke koji su vezani sa njegov departman</w:t>
+        <w:t xml:space="preserve">ji su vezani za njegov i druge departmane ali </w:t>
+      </w:r>
+      <w:r>
+        <w:t>ne</w:t>
+      </w:r>
+      <w:r>
+        <w:t>će moći da menja podatke</w:t>
+      </w:r>
+      <w:r>
+        <w:t xml:space="preserve"> o profesorima, departmanima i smerovima</w:t>
       </w:r>
       <w:r>
         <w:t>.</w:t>
@@ -1010,12 +909,6 @@
       </w:r>
       <w:r>
         <w:t>ijave ispita i izdaje dokumenta, bavi se upisom i ispisom studentat i obavlja druge poslove.</w:t>
-      </w:r>
-      <w:r>
-        <w:t xml:space="preserve"> </w:t>
-      </w:r>
-      <w:r>
-        <w:t xml:space="preserve"> </w:t>
       </w:r>
     </w:p>
     <w:p>
@@ -1944,8 +1837,8 @@
       </w:r>
     </w:p>
     <w:sectPr>
-      <w:headerReference w:type="default" r:id="rId10"/>
-      <w:footerReference w:type="default" r:id="rId11"/>
+      <w:headerReference w:type="default" r:id="rId9"/>
+      <w:footerReference w:type="default" r:id="rId10"/>
       <w:pgSz w:w="12240" w:h="15840"/>
       <w:pgMar w:top="1440" w:right="1440" w:bottom="1440" w:left="1440" w:header="720" w:footer="720" w:gutter="0"/>
       <w:cols w:space="720"/>
@@ -1957,8 +1850,8 @@
 </file>
 
 <file path=word/endnotes.xml><?xml version="1.0" encoding="utf-8"?>
-<w:endnotes xmlns:wpc="http://schemas.microsoft.com/office/word/2010/wordprocessingCanvas" xmlns:mc="http://schemas.openxmlformats.org/markup-compatibility/2006" xmlns:o="urn:schemas-microsoft-com:office:office" xmlns:r="http://schemas.openxmlformats.org/officeDocument/2006/relationships" xmlns:m="http://schemas.openxmlformats.org/officeDocument/2006/math" xmlns:v="urn:schemas-microsoft-com:vml" xmlns:wp14="http://schemas.microsoft.com/office/word/2010/wordprocessingDrawing" xmlns:wp="http://schemas.openxmlformats.org/drawingml/2006/wordprocessingDrawing" xmlns:w10="urn:schemas-microsoft-com:office:word" xmlns:w="http://schemas.openxmlformats.org/wordprocessingml/2006/main" xmlns:w14="http://schemas.microsoft.com/office/word/2010/wordml" xmlns:wpg="http://schemas.microsoft.com/office/word/2010/wordprocessingGroup" xmlns:wpi="http://schemas.microsoft.com/office/word/2010/wordprocessingInk" xmlns:wne="http://schemas.microsoft.com/office/word/2006/wordml" xmlns:wps="http://schemas.microsoft.com/office/word/2010/wordprocessingShape" mc:Ignorable="w14 wp14">
-  <w:endnote w:type="separator" w:id="-1">
+<w:endnotes xmlns:ve="http://schemas.openxmlformats.org/markup-compatibility/2006" xmlns:o="urn:schemas-microsoft-com:office:office" xmlns:r="http://schemas.openxmlformats.org/officeDocument/2006/relationships" xmlns:m="http://schemas.openxmlformats.org/officeDocument/2006/math" xmlns:v="urn:schemas-microsoft-com:vml" xmlns:wp="http://schemas.openxmlformats.org/drawingml/2006/wordprocessingDrawing" xmlns:w10="urn:schemas-microsoft-com:office:word" xmlns:w="http://schemas.openxmlformats.org/wordprocessingml/2006/main" xmlns:wne="http://schemas.microsoft.com/office/word/2006/wordml">
+  <w:endnote w:type="separator" w:id="0">
     <w:p>
       <w:pPr>
         <w:spacing w:before="0" w:after="0" w:line="240" w:lineRule="auto"/>
@@ -1968,7 +1861,7 @@
       </w:r>
     </w:p>
   </w:endnote>
-  <w:endnote w:type="continuationSeparator" w:id="0">
+  <w:endnote w:type="continuationSeparator" w:id="1">
     <w:p>
       <w:pPr>
         <w:spacing w:before="0" w:after="0" w:line="240" w:lineRule="auto"/>
@@ -1982,7 +1875,7 @@
 </file>
 
 <file path=word/footer1.xml><?xml version="1.0" encoding="utf-8"?>
-<w:ftr xmlns:wpc="http://schemas.microsoft.com/office/word/2010/wordprocessingCanvas" xmlns:mc="http://schemas.openxmlformats.org/markup-compatibility/2006" xmlns:o="urn:schemas-microsoft-com:office:office" xmlns:r="http://schemas.openxmlformats.org/officeDocument/2006/relationships" xmlns:m="http://schemas.openxmlformats.org/officeDocument/2006/math" xmlns:v="urn:schemas-microsoft-com:vml" xmlns:wp14="http://schemas.microsoft.com/office/word/2010/wordprocessingDrawing" xmlns:wp="http://schemas.openxmlformats.org/drawingml/2006/wordprocessingDrawing" xmlns:w10="urn:schemas-microsoft-com:office:word" xmlns:w="http://schemas.openxmlformats.org/wordprocessingml/2006/main" xmlns:w14="http://schemas.microsoft.com/office/word/2010/wordml" xmlns:wpg="http://schemas.microsoft.com/office/word/2010/wordprocessingGroup" xmlns:wpi="http://schemas.microsoft.com/office/word/2010/wordprocessingInk" xmlns:wne="http://schemas.microsoft.com/office/word/2006/wordml" xmlns:wps="http://schemas.microsoft.com/office/word/2010/wordprocessingShape" mc:Ignorable="w14 wp14">
+<w:ftr xmlns:ve="http://schemas.openxmlformats.org/markup-compatibility/2006" xmlns:o="urn:schemas-microsoft-com:office:office" xmlns:r="http://schemas.openxmlformats.org/officeDocument/2006/relationships" xmlns:m="http://schemas.openxmlformats.org/officeDocument/2006/math" xmlns:v="urn:schemas-microsoft-com:vml" xmlns:wp="http://schemas.openxmlformats.org/drawingml/2006/wordprocessingDrawing" xmlns:w10="urn:schemas-microsoft-com:office:word" xmlns:w="http://schemas.openxmlformats.org/wordprocessingml/2006/main" xmlns:wne="http://schemas.microsoft.com/office/word/2006/wordml">
   <w:sdt>
     <w:sdtPr>
       <w:id w:val="-2145659397"/>
@@ -1991,7 +1884,6 @@
         <w:docPartUnique/>
       </w:docPartObj>
     </w:sdtPr>
-    <w:sdtEndPr/>
     <w:sdtContent>
       <w:p>
         <w:pPr>
@@ -2002,221 +1894,85 @@
             <w:noProof/>
             <w:lang w:val="en-GB" w:eastAsia="en-GB"/>
           </w:rPr>
-          <mc:AlternateContent>
-            <mc:Choice Requires="wps">
-              <w:drawing>
-                <wp:anchor distT="0" distB="0" distL="114300" distR="114300" simplePos="0" relativeHeight="251660288" behindDoc="0" locked="0" layoutInCell="1" allowOverlap="1" wp14:anchorId="227792AD" wp14:editId="028E3A2F">
-                  <wp:simplePos x="0" y="0"/>
-                  <wp:positionH relativeFrom="page">
-                    <wp:align>right</wp:align>
-                  </wp:positionH>
-                  <wp:positionV relativeFrom="page">
-                    <wp:align>bottom</wp:align>
-                  </wp:positionV>
-                  <wp:extent cx="2125980" cy="2054860"/>
-                  <wp:effectExtent l="0" t="0" r="7620" b="2540"/>
-                  <wp:wrapNone/>
-                  <wp:docPr id="2" name="AutoShape 1"/>
-                  <wp:cNvGraphicFramePr>
-                    <a:graphicFrameLocks xmlns:a="http://schemas.openxmlformats.org/drawingml/2006/main"/>
-                  </wp:cNvGraphicFramePr>
-                  <a:graphic xmlns:a="http://schemas.openxmlformats.org/drawingml/2006/main">
-                    <a:graphicData uri="http://schemas.microsoft.com/office/word/2010/wordprocessingShape">
-                      <wps:wsp>
-                        <wps:cNvSpPr>
-                          <a:spLocks noChangeArrowheads="1"/>
-                        </wps:cNvSpPr>
-                        <wps:spPr bwMode="auto">
-                          <a:xfrm>
-                            <a:off x="0" y="0"/>
-                            <a:ext cx="2125980" cy="2054860"/>
-                          </a:xfrm>
-                          <a:prstGeom prst="triangle">
-                            <a:avLst>
-                              <a:gd name="adj" fmla="val 100000"/>
-                            </a:avLst>
-                          </a:prstGeom>
-                          <a:solidFill>
-                            <a:schemeClr val="accent5">
-                              <a:lumMod val="25000"/>
-                              <a:lumOff val="75000"/>
-                            </a:schemeClr>
-                          </a:solidFill>
-                          <a:ln>
-                            <a:noFill/>
-                          </a:ln>
-                          <a:extLst>
-                            <a:ext uri="{91240B29-F687-4F45-9708-019B960494DF}">
-                              <a14:hiddenLine xmlns:a14="http://schemas.microsoft.com/office/drawing/2010/main" w="9525">
-                                <a:solidFill>
-                                  <a:srgbClr val="000000"/>
-                                </a:solidFill>
-                                <a:miter lim="800000"/>
-                                <a:headEnd/>
-                                <a:tailEnd/>
-                              </a14:hiddenLine>
-                            </a:ext>
-                          </a:extLst>
-                        </wps:spPr>
-                        <wps:txbx>
-                          <w:txbxContent>
-                            <w:p>
-                              <w:pPr>
-                                <w:jc w:val="center"/>
-                                <w:rPr>
-                                  <w:szCs w:val="72"/>
-                                </w:rPr>
-                              </w:pPr>
-                              <w:r>
-                                <w:rPr>
-                                  <w:rFonts w:asciiTheme="majorHAnsi" w:hAnsiTheme="majorHAnsi"/>
-                                  <w:noProof/>
-                                  <w:color w:val="FFFFFF" w:themeColor="background1"/>
-                                  <w:sz w:val="72"/>
-                                  <w:szCs w:val="72"/>
-                                </w:rPr>
-                                <w:fldChar w:fldCharType="begin"/>
-                              </w:r>
-                              <w:r>
-                                <w:rPr>
-                                  <w:rFonts w:asciiTheme="majorHAnsi" w:hAnsiTheme="majorHAnsi"/>
-                                  <w:noProof/>
-                                  <w:color w:val="FFFFFF" w:themeColor="background1"/>
-                                  <w:sz w:val="72"/>
-                                  <w:szCs w:val="72"/>
-                                </w:rPr>
-                                <w:instrText xml:space="preserve"> PAGE    \* MERGEFORMAT </w:instrText>
-                              </w:r>
-                              <w:r>
-                                <w:rPr>
-                                  <w:rFonts w:asciiTheme="majorHAnsi" w:hAnsiTheme="majorHAnsi"/>
-                                  <w:noProof/>
-                                  <w:color w:val="FFFFFF" w:themeColor="background1"/>
-                                  <w:sz w:val="72"/>
-                                  <w:szCs w:val="72"/>
-                                </w:rPr>
-                                <w:fldChar w:fldCharType="separate"/>
-                              </w:r>
-                              <w:r>
-                                <w:rPr>
-                                  <w:rFonts w:asciiTheme="majorHAnsi" w:hAnsiTheme="majorHAnsi"/>
-                                  <w:noProof/>
-                                  <w:color w:val="FFFFFF" w:themeColor="background1"/>
-                                  <w:sz w:val="72"/>
-                                  <w:szCs w:val="72"/>
-                                </w:rPr>
-                                <w:t>4</w:t>
-                              </w:r>
-                              <w:r>
-                                <w:rPr>
-                                  <w:rFonts w:asciiTheme="majorHAnsi" w:hAnsiTheme="majorHAnsi"/>
-                                  <w:noProof/>
-                                  <w:color w:val="FFFFFF" w:themeColor="background1"/>
-                                  <w:sz w:val="72"/>
-                                  <w:szCs w:val="72"/>
-                                </w:rPr>
-                                <w:fldChar w:fldCharType="end"/>
-                              </w:r>
-                            </w:p>
-                          </w:txbxContent>
-                        </wps:txbx>
-                        <wps:bodyPr rot="0" vert="horz" wrap="square" lIns="91440" tIns="45720" rIns="91440" bIns="45720" anchor="t" anchorCtr="0" upright="1">
-                          <a:noAutofit/>
-                        </wps:bodyPr>
-                      </wps:wsp>
-                    </a:graphicData>
-                  </a:graphic>
-                  <wp14:sizeRelH relativeFrom="page">
-                    <wp14:pctWidth>0</wp14:pctWidth>
-                  </wp14:sizeRelH>
-                  <wp14:sizeRelV relativeFrom="page">
-                    <wp14:pctHeight>0</wp14:pctHeight>
-                  </wp14:sizeRelV>
-                </wp:anchor>
-              </w:drawing>
-            </mc:Choice>
-            <mc:Fallback>
-              <w:pict>
-                <v:shapetype id="_x0000_t5" coordsize="21600,21600" o:spt="5" adj="10800" path="m@0,l,21600r21600,xe">
-                  <v:stroke joinstyle="miter"/>
-                  <v:formulas>
-                    <v:f eqn="val #0"/>
-                    <v:f eqn="prod #0 1 2"/>
-                    <v:f eqn="sum @1 10800 0"/>
-                  </v:formulas>
-                  <v:path gradientshapeok="t" o:connecttype="custom" o:connectlocs="@0,0;@1,10800;0,21600;10800,21600;21600,21600;@2,10800" textboxrect="0,10800,10800,18000;5400,10800,16200,18000;10800,10800,21600,18000;0,7200,7200,21600;7200,7200,14400,21600;14400,7200,21600,21600"/>
-                  <v:handles>
-                    <v:h position="#0,topLeft" xrange="0,21600"/>
-                  </v:handles>
-                </v:shapetype>
-                <v:shape id="AutoShape 1" o:spid="_x0000_s1026" type="#_x0000_t5" style="position:absolute;left:0;text-align:left;margin-left:116.2pt;margin-top:0;width:167.4pt;height:161.8pt;z-index:251660288;visibility:visible;mso-wrap-style:square;mso-width-percent:0;mso-height-percent:0;mso-wrap-distance-left:9pt;mso-wrap-distance-top:0;mso-wrap-distance-right:9pt;mso-wrap-distance-bottom:0;mso-position-horizontal:right;mso-position-horizontal-relative:page;mso-position-vertical:bottom;mso-position-vertical-relative:page;mso-width-percent:0;mso-height-percent:0;mso-width-relative:page;mso-height-relative:page;v-text-anchor:top" o:gfxdata="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" adj="21600" fillcolor="#d2eaf1 [824]" stroked="f">
-                  <v:textbox>
-                    <w:txbxContent>
-                      <w:p>
-                        <w:pPr>
-                          <w:jc w:val="center"/>
-                          <w:rPr>
-                            <w:szCs w:val="72"/>
-                          </w:rPr>
-                        </w:pPr>
-                        <w:r>
-                          <w:rPr>
-                            <w:rFonts w:asciiTheme="majorHAnsi" w:hAnsiTheme="majorHAnsi"/>
-                            <w:noProof/>
-                            <w:color w:val="FFFFFF" w:themeColor="background1"/>
-                            <w:sz w:val="72"/>
-                            <w:szCs w:val="72"/>
-                          </w:rPr>
-                          <w:fldChar w:fldCharType="begin"/>
-                        </w:r>
-                        <w:r>
-                          <w:rPr>
-                            <w:rFonts w:asciiTheme="majorHAnsi" w:hAnsiTheme="majorHAnsi"/>
-                            <w:noProof/>
-                            <w:color w:val="FFFFFF" w:themeColor="background1"/>
-                            <w:sz w:val="72"/>
-                            <w:szCs w:val="72"/>
-                          </w:rPr>
-                          <w:instrText xml:space="preserve"> PAGE    \* MERGEFORMAT </w:instrText>
-                        </w:r>
-                        <w:r>
-                          <w:rPr>
-                            <w:rFonts w:asciiTheme="majorHAnsi" w:hAnsiTheme="majorHAnsi"/>
-                            <w:noProof/>
-                            <w:color w:val="FFFFFF" w:themeColor="background1"/>
-                            <w:sz w:val="72"/>
-                            <w:szCs w:val="72"/>
-                          </w:rPr>
-                          <w:fldChar w:fldCharType="separate"/>
-                        </w:r>
-                        <w:r>
-                          <w:rPr>
-                            <w:rFonts w:asciiTheme="majorHAnsi" w:hAnsiTheme="majorHAnsi"/>
-                            <w:noProof/>
-                            <w:color w:val="FFFFFF" w:themeColor="background1"/>
-                            <w:sz w:val="72"/>
-                            <w:szCs w:val="72"/>
-                          </w:rPr>
-                          <w:t>4</w:t>
-                        </w:r>
-                        <w:r>
-                          <w:rPr>
-                            <w:rFonts w:asciiTheme="majorHAnsi" w:hAnsiTheme="majorHAnsi"/>
-                            <w:noProof/>
-                            <w:color w:val="FFFFFF" w:themeColor="background1"/>
-                            <w:sz w:val="72"/>
-                            <w:szCs w:val="72"/>
-                          </w:rPr>
-                          <w:fldChar w:fldCharType="end"/>
-                        </w:r>
-                      </w:p>
-                    </w:txbxContent>
-                  </v:textbox>
-                  <w10:wrap anchorx="page" anchory="page"/>
-                </v:shape>
-              </w:pict>
-            </mc:Fallback>
-          </mc:AlternateContent>
+          <w:pict>
+            <v:shapetype id="_x0000_t5" coordsize="21600,21600" o:spt="5" adj="10800" path="m@0,l,21600r21600,xe">
+              <v:stroke joinstyle="miter"/>
+              <v:formulas>
+                <v:f eqn="val #0"/>
+                <v:f eqn="prod #0 1 2"/>
+                <v:f eqn="sum @1 10800 0"/>
+              </v:formulas>
+              <v:path gradientshapeok="t" o:connecttype="custom" o:connectlocs="@0,0;@1,10800;0,21600;10800,21600;21600,21600;@2,10800" textboxrect="0,10800,10800,18000;5400,10800,16200,18000;10800,10800,21600,18000;0,7200,7200,21600;7200,7200,14400,21600;14400,7200,21600,21600"/>
+              <v:handles>
+                <v:h position="#0,topLeft" xrange="0,21600"/>
+              </v:handles>
+            </v:shapetype>
+            <v:shape id="AutoShape 1" o:spid="_x0000_s4097" type="#_x0000_t5" style="position:absolute;left:0;text-align:left;margin-left:243.6pt;margin-top:0;width:167.4pt;height:161.8pt;z-index:251660288;visibility:visible;mso-position-horizontal:right;mso-position-horizontal-relative:page;mso-position-vertical:bottom;mso-position-vertical-relative:page" o:gfxdata="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" adj="21600" fillcolor="#d2eaf1 [824]" stroked="f">
+              <v:textbox>
+                <w:txbxContent>
+                  <w:p>
+                    <w:pPr>
+                      <w:jc w:val="center"/>
+                      <w:rPr>
+                        <w:szCs w:val="72"/>
+                      </w:rPr>
+                    </w:pPr>
+                    <w:r>
+                      <w:rPr>
+                        <w:rFonts w:asciiTheme="majorHAnsi" w:hAnsiTheme="majorHAnsi"/>
+                        <w:noProof/>
+                        <w:color w:val="FFFFFF" w:themeColor="background1"/>
+                        <w:sz w:val="72"/>
+                        <w:szCs w:val="72"/>
+                      </w:rPr>
+                      <w:fldChar w:fldCharType="begin"/>
+                    </w:r>
+                    <w:r>
+                      <w:rPr>
+                        <w:rFonts w:asciiTheme="majorHAnsi" w:hAnsiTheme="majorHAnsi"/>
+                        <w:noProof/>
+                        <w:color w:val="FFFFFF" w:themeColor="background1"/>
+                        <w:sz w:val="72"/>
+                        <w:szCs w:val="72"/>
+                      </w:rPr>
+                      <w:instrText xml:space="preserve"> PAGE    \* MERGEFORMAT </w:instrText>
+                    </w:r>
+                    <w:r>
+                      <w:rPr>
+                        <w:rFonts w:asciiTheme="majorHAnsi" w:hAnsiTheme="majorHAnsi"/>
+                        <w:noProof/>
+                        <w:color w:val="FFFFFF" w:themeColor="background1"/>
+                        <w:sz w:val="72"/>
+                        <w:szCs w:val="72"/>
+                      </w:rPr>
+                      <w:fldChar w:fldCharType="separate"/>
+                    </w:r>
+                    <w:r>
+                      <w:rPr>
+                        <w:rFonts w:asciiTheme="majorHAnsi" w:hAnsiTheme="majorHAnsi"/>
+                        <w:noProof/>
+                        <w:color w:val="FFFFFF" w:themeColor="background1"/>
+                        <w:sz w:val="72"/>
+                        <w:szCs w:val="72"/>
+                      </w:rPr>
+                      <w:t>3</w:t>
+                    </w:r>
+                    <w:r>
+                      <w:rPr>
+                        <w:rFonts w:asciiTheme="majorHAnsi" w:hAnsiTheme="majorHAnsi"/>
+                        <w:noProof/>
+                        <w:color w:val="FFFFFF" w:themeColor="background1"/>
+                        <w:sz w:val="72"/>
+                        <w:szCs w:val="72"/>
+                      </w:rPr>
+                      <w:fldChar w:fldCharType="end"/>
+                    </w:r>
+                  </w:p>
+                </w:txbxContent>
+              </v:textbox>
+              <w10:wrap anchorx="page" anchory="page"/>
+            </v:shape>
+          </w:pict>
         </w:r>
       </w:p>
     </w:sdtContent>
@@ -2225,8 +1981,8 @@
 </file>
 
 <file path=word/footnotes.xml><?xml version="1.0" encoding="utf-8"?>
-<w:footnotes xmlns:wpc="http://schemas.microsoft.com/office/word/2010/wordprocessingCanvas" xmlns:mc="http://schemas.openxmlformats.org/markup-compatibility/2006" xmlns:o="urn:schemas-microsoft-com:office:office" xmlns:r="http://schemas.openxmlformats.org/officeDocument/2006/relationships" xmlns:m="http://schemas.openxmlformats.org/officeDocument/2006/math" xmlns:v="urn:schemas-microsoft-com:vml" xmlns:wp14="http://schemas.microsoft.com/office/word/2010/wordprocessingDrawing" xmlns:wp="http://schemas.openxmlformats.org/drawingml/2006/wordprocessingDrawing" xmlns:w10="urn:schemas-microsoft-com:office:word" xmlns:w="http://schemas.openxmlformats.org/wordprocessingml/2006/main" xmlns:w14="http://schemas.microsoft.com/office/word/2010/wordml" xmlns:wpg="http://schemas.microsoft.com/office/word/2010/wordprocessingGroup" xmlns:wpi="http://schemas.microsoft.com/office/word/2010/wordprocessingInk" xmlns:wne="http://schemas.microsoft.com/office/word/2006/wordml" xmlns:wps="http://schemas.microsoft.com/office/word/2010/wordprocessingShape" mc:Ignorable="w14 wp14">
-  <w:footnote w:type="separator" w:id="-1">
+<w:footnotes xmlns:ve="http://schemas.openxmlformats.org/markup-compatibility/2006" xmlns:o="urn:schemas-microsoft-com:office:office" xmlns:r="http://schemas.openxmlformats.org/officeDocument/2006/relationships" xmlns:m="http://schemas.openxmlformats.org/officeDocument/2006/math" xmlns:v="urn:schemas-microsoft-com:vml" xmlns:wp="http://schemas.openxmlformats.org/drawingml/2006/wordprocessingDrawing" xmlns:w10="urn:schemas-microsoft-com:office:word" xmlns:w="http://schemas.openxmlformats.org/wordprocessingml/2006/main" xmlns:wne="http://schemas.microsoft.com/office/word/2006/wordml">
+  <w:footnote w:type="separator" w:id="0">
     <w:p>
       <w:pPr>
         <w:spacing w:before="0" w:after="0" w:line="240" w:lineRule="auto"/>
@@ -2236,7 +1992,7 @@
       </w:r>
     </w:p>
   </w:footnote>
-  <w:footnote w:type="continuationSeparator" w:id="0">
+  <w:footnote w:type="continuationSeparator" w:id="1">
     <w:p>
       <w:pPr>
         <w:spacing w:before="0" w:after="0" w:line="240" w:lineRule="auto"/>
@@ -2250,7 +2006,7 @@
 </file>
 
 <file path=word/header1.xml><?xml version="1.0" encoding="utf-8"?>
-<w:hdr xmlns:wpc="http://schemas.microsoft.com/office/word/2010/wordprocessingCanvas" xmlns:mc="http://schemas.openxmlformats.org/markup-compatibility/2006" xmlns:o="urn:schemas-microsoft-com:office:office" xmlns:r="http://schemas.openxmlformats.org/officeDocument/2006/relationships" xmlns:m="http://schemas.openxmlformats.org/officeDocument/2006/math" xmlns:v="urn:schemas-microsoft-com:vml" xmlns:wp14="http://schemas.microsoft.com/office/word/2010/wordprocessingDrawing" xmlns:wp="http://schemas.openxmlformats.org/drawingml/2006/wordprocessingDrawing" xmlns:w10="urn:schemas-microsoft-com:office:word" xmlns:w="http://schemas.openxmlformats.org/wordprocessingml/2006/main" xmlns:w14="http://schemas.microsoft.com/office/word/2010/wordml" xmlns:wpg="http://schemas.microsoft.com/office/word/2010/wordprocessingGroup" xmlns:wpi="http://schemas.microsoft.com/office/word/2010/wordprocessingInk" xmlns:wne="http://schemas.microsoft.com/office/word/2006/wordml" xmlns:wps="http://schemas.microsoft.com/office/word/2010/wordprocessingShape" mc:Ignorable="w14 wp14">
+<w:hdr xmlns:ve="http://schemas.openxmlformats.org/markup-compatibility/2006" xmlns:o="urn:schemas-microsoft-com:office:office" xmlns:r="http://schemas.openxmlformats.org/officeDocument/2006/relationships" xmlns:m="http://schemas.openxmlformats.org/officeDocument/2006/math" xmlns:v="urn:schemas-microsoft-com:vml" xmlns:wp="http://schemas.openxmlformats.org/drawingml/2006/wordprocessingDrawing" xmlns:w10="urn:schemas-microsoft-com:office:word" xmlns:w="http://schemas.openxmlformats.org/wordprocessingml/2006/main" xmlns:wne="http://schemas.microsoft.com/office/word/2006/wordml">
   <w:tbl>
     <w:tblPr>
       <w:tblW w:w="5000" w:type="pct"/>
@@ -2264,7 +2020,7 @@
         <w:bottom w:w="58" w:type="dxa"/>
         <w:right w:w="115" w:type="dxa"/>
       </w:tblCellMar>
-      <w:tblLook w:val="04A0" w:firstRow="1" w:lastRow="0" w:firstColumn="1" w:lastColumn="0" w:noHBand="0" w:noVBand="1"/>
+      <w:tblLook w:val="04A0"/>
     </w:tblPr>
     <w:tblGrid>
       <w:gridCol w:w="1459"/>
@@ -2333,7 +2089,6 @@
           <w:dataBinding w:prefixMappings="xmlns:ns0='http://schemas.openxmlformats.org/package/2006/metadata/core-properties' xmlns:ns1='http://purl.org/dc/elements/1.1/'" w:xpath="/ns0:coreProperties[1]/ns1:title[1]" w:storeItemID="{6C3C8BC8-F283-45AE-878A-BAB7291924A1}"/>
           <w:text/>
         </w:sdtPr>
-        <w:sdtEndPr/>
         <w:sdtContent>
           <w:tc>
             <w:tcPr>
@@ -2381,7 +2136,7 @@
 </file>
 
 <file path=word/numbering.xml><?xml version="1.0" encoding="utf-8"?>
-<w:numbering xmlns:wpc="http://schemas.microsoft.com/office/word/2010/wordprocessingCanvas" xmlns:mc="http://schemas.openxmlformats.org/markup-compatibility/2006" xmlns:o="urn:schemas-microsoft-com:office:office" xmlns:r="http://schemas.openxmlformats.org/officeDocument/2006/relationships" xmlns:m="http://schemas.openxmlformats.org/officeDocument/2006/math" xmlns:v="urn:schemas-microsoft-com:vml" xmlns:wp14="http://schemas.microsoft.com/office/word/2010/wordprocessingDrawing" xmlns:wp="http://schemas.openxmlformats.org/drawingml/2006/wordprocessingDrawing" xmlns:w10="urn:schemas-microsoft-com:office:word" xmlns:w="http://schemas.openxmlformats.org/wordprocessingml/2006/main" xmlns:w14="http://schemas.microsoft.com/office/word/2010/wordml" xmlns:wpg="http://schemas.microsoft.com/office/word/2010/wordprocessingGroup" xmlns:wpi="http://schemas.microsoft.com/office/word/2010/wordprocessingInk" xmlns:wne="http://schemas.microsoft.com/office/word/2006/wordml" xmlns:wps="http://schemas.microsoft.com/office/word/2010/wordprocessingShape" mc:Ignorable="w14 wp14">
+<w:numbering xmlns:ve="http://schemas.openxmlformats.org/markup-compatibility/2006" xmlns:o="urn:schemas-microsoft-com:office:office" xmlns:r="http://schemas.openxmlformats.org/officeDocument/2006/relationships" xmlns:m="http://schemas.openxmlformats.org/officeDocument/2006/math" xmlns:v="urn:schemas-microsoft-com:vml" xmlns:wp="http://schemas.openxmlformats.org/drawingml/2006/wordprocessingDrawing" xmlns:w10="urn:schemas-microsoft-com:office:word" xmlns:w="http://schemas.openxmlformats.org/wordprocessingml/2006/main" xmlns:wne="http://schemas.microsoft.com/office/word/2006/wordml">
   <w:abstractNum w:abstractNumId="0">
     <w:nsid w:val="04961874"/>
     <w:multiLevelType w:val="hybridMultilevel"/>
@@ -3388,7 +3143,7 @@
 </file>
 
 <file path=word/styles.xml><?xml version="1.0" encoding="utf-8"?>
-<w:styles xmlns:mc="http://schemas.openxmlformats.org/markup-compatibility/2006" xmlns:r="http://schemas.openxmlformats.org/officeDocument/2006/relationships" xmlns:w="http://schemas.openxmlformats.org/wordprocessingml/2006/main" xmlns:w14="http://schemas.microsoft.com/office/word/2010/wordml" mc:Ignorable="w14">
+<w:styles xmlns:r="http://schemas.openxmlformats.org/officeDocument/2006/relationships" xmlns:w="http://schemas.openxmlformats.org/wordprocessingml/2006/main">
   <w:docDefaults>
     <w:rPrDefault>
       <w:rPr>
@@ -3555,7 +3310,7 @@
     <w:rPr>
       <w:rFonts w:ascii="Times New Roman" w:hAnsi="Times New Roman"/>
       <w:sz w:val="24"/>
-      <w:lang w:val="sr-Latn-RS"/>
+      <w:lang/>
     </w:rPr>
   </w:style>
   <w:style w:type="paragraph" w:styleId="Heading1">
@@ -3623,6 +3378,7 @@
     <w:uiPriority w:val="99"/>
     <w:semiHidden/>
     <w:unhideWhenUsed/>
+    <w:qFormat/>
     <w:tblPr>
       <w:tblInd w:w="0" w:type="dxa"/>
       <w:tblCellMar>

</xml_diff>